<commit_message>
more prose and/or code edits
</commit_message>
<xml_diff>
--- a/doc/coverLetterWhiteLabUF.docx
+++ b/doc/coverLetterWhiteLabUF.docx
@@ -622,26 +622,6 @@
       <w:r>
         <w:rPr/>
         <w:t>David B. Hon</w:t>
-      </w:r>
-      <w:r/>
-    </w:p>
-    <w:p>
-      <w:pPr>
-        <w:pStyle w:val="Normal"/>
-        <w:rPr/>
-      </w:pPr>
-      <w:r>
-        <w:rPr/>
-      </w:r>
-      <w:r/>
-    </w:p>
-    <w:p>
-      <w:pPr>
-        <w:pStyle w:val="Normal"/>
-        <w:rPr/>
-      </w:pPr>
-      <w:r>
-        <w:rPr/>
       </w:r>
       <w:r/>
     </w:p>

</xml_diff>